<commit_message>
theme added, login, register complete
</commit_message>
<xml_diff>
--- a/Pojek_Deliverable1.docx
+++ b/Pojek_Deliverable1.docx
@@ -27,11 +27,13 @@
           <w:numId w:val="1"/>
         </w:numPr>
         <w:rPr>
-          <w:sz w:val="28"/>
-        </w:rPr>
-      </w:pPr>
-      <w:r>
-        <w:rPr>
+          <w:color w:val="92D050"/>
+          <w:sz w:val="28"/>
+        </w:rPr>
+      </w:pPr>
+      <w:r>
+        <w:rPr>
+          <w:color w:val="92D050"/>
           <w:sz w:val="28"/>
         </w:rPr>
         <w:t>Send Message</w:t>
@@ -63,11 +65,13 @@
           <w:numId w:val="1"/>
         </w:numPr>
         <w:rPr>
-          <w:sz w:val="28"/>
-        </w:rPr>
-      </w:pPr>
-      <w:r>
-        <w:rPr>
+          <w:color w:val="92D050"/>
+          <w:sz w:val="28"/>
+        </w:rPr>
+      </w:pPr>
+      <w:r>
+        <w:rPr>
+          <w:color w:val="92D050"/>
           <w:sz w:val="28"/>
         </w:rPr>
         <w:t>Create Hive</w:t>
@@ -99,11 +103,13 @@
           <w:numId w:val="1"/>
         </w:numPr>
         <w:rPr>
-          <w:sz w:val="28"/>
-        </w:rPr>
-      </w:pPr>
-      <w:r>
-        <w:rPr>
+          <w:color w:val="92D050"/>
+          <w:sz w:val="28"/>
+        </w:rPr>
+      </w:pPr>
+      <w:r>
+        <w:rPr>
+          <w:color w:val="92D050"/>
           <w:sz w:val="28"/>
         </w:rPr>
         <w:t>Manage Hive (update and delete)</w:t>
@@ -135,11 +141,13 @@
           <w:numId w:val="1"/>
         </w:numPr>
         <w:rPr>
-          <w:sz w:val="28"/>
-        </w:rPr>
-      </w:pPr>
-      <w:r>
-        <w:rPr>
+          <w:color w:val="92D050"/>
+          <w:sz w:val="28"/>
+        </w:rPr>
+      </w:pPr>
+      <w:r>
+        <w:rPr>
+          <w:color w:val="92D050"/>
           <w:sz w:val="28"/>
         </w:rPr>
         <w:t>Search Hive and Topic</w:t>
@@ -328,27 +336,7 @@
         <w:rPr>
           <w:sz w:val="28"/>
         </w:rPr>
-        <w:t>Default roles a</w:t>
-      </w:r>
-      <w:r>
-        <w:rPr>
-          <w:sz w:val="28"/>
-        </w:rPr>
-        <w:tab/>
-      </w:r>
-      <w:proofErr w:type="spellStart"/>
-      <w:r>
-        <w:rPr>
-          <w:sz w:val="28"/>
-        </w:rPr>
-        <w:t>vailable</w:t>
-      </w:r>
-      <w:proofErr w:type="spellEnd"/>
-      <w:r>
-        <w:rPr>
-          <w:sz w:val="28"/>
-        </w:rPr>
-        <w:t xml:space="preserve"> are Queen and Bee. The Queens of the Hive act as moderators/administrators for the Bees of the Hive.</w:t>
+        <w:t>Default roles available are Queen and Bee. The Queens of the Hive act as moderators/administrators for the Bees of the Hive.</w:t>
       </w:r>
     </w:p>
     <w:p>
@@ -486,16 +474,8 @@
         <w:rPr>
           <w:sz w:val="28"/>
         </w:rPr>
-        <w:t xml:space="preserve">Bees can be </w:t>
-      </w:r>
-      <w:proofErr w:type="spellStart"/>
-      <w:r>
-        <w:rPr>
-          <w:sz w:val="28"/>
-        </w:rPr>
-        <w:t>stinged</w:t>
-      </w:r>
-      <w:proofErr w:type="spellEnd"/>
+        <w:t>Bees can be stinged</w:t>
+      </w:r>
       <w:r>
         <w:rPr>
           <w:sz w:val="28"/>
@@ -517,23 +497,27 @@
           <w:numId w:val="1"/>
         </w:numPr>
         <w:rPr>
-          <w:sz w:val="28"/>
-        </w:rPr>
-      </w:pPr>
-      <w:r>
-        <w:rPr>
+          <w:color w:val="92D050"/>
+          <w:sz w:val="28"/>
+        </w:rPr>
+      </w:pPr>
+      <w:r>
+        <w:rPr>
+          <w:color w:val="92D050"/>
           <w:sz w:val="28"/>
         </w:rPr>
         <w:t>Reply</w:t>
       </w:r>
       <w:r>
         <w:rPr>
+          <w:color w:val="92D050"/>
           <w:sz w:val="28"/>
         </w:rPr>
         <w:t xml:space="preserve"> </w:t>
       </w:r>
       <w:r>
         <w:rPr>
+          <w:color w:val="92D050"/>
           <w:sz w:val="28"/>
         </w:rPr>
         <w:t>to Conversation</w:t>
@@ -758,15 +742,19 @@
           <w:numId w:val="1"/>
         </w:numPr>
         <w:rPr>
-          <w:sz w:val="28"/>
-        </w:rPr>
-      </w:pPr>
-      <w:r>
-        <w:rPr>
+          <w:color w:val="92D050"/>
+          <w:sz w:val="28"/>
+        </w:rPr>
+      </w:pPr>
+      <w:r>
+        <w:rPr>
+          <w:color w:val="92D050"/>
           <w:sz w:val="28"/>
         </w:rPr>
         <w:t>Encrypt Message</w:t>
       </w:r>
+      <w:bookmarkStart w:id="0" w:name="_GoBack"/>
+      <w:bookmarkEnd w:id="0"/>
     </w:p>
     <w:p>
       <w:pPr>
@@ -1216,10 +1204,7 @@
     <w:p/>
     <w:p/>
     <w:p/>
-    <w:p>
-      <w:bookmarkStart w:id="0" w:name="_GoBack"/>
-      <w:bookmarkEnd w:id="0"/>
-    </w:p>
+    <w:p/>
     <w:sectPr>
       <w:pgSz w:w="12240" w:h="15840"/>
       <w:pgMar w:top="1440" w:right="1440" w:bottom="1440" w:left="1440" w:header="720" w:footer="720" w:gutter="0"/>

</xml_diff>